<commit_message>
mid week 6 update; added reference material for R and Python
</commit_message>
<xml_diff>
--- a/ICBsyllabus_Fall2017revision2.docx
+++ b/ICBsyllabus_Fall2017revision2.docx
@@ -184,15 +184,7 @@
       </w:r>
       <w:proofErr w:type="spellEnd"/>
       <w:r>
-        <w:t xml:space="preserve"> exercises. These activities will draw on theory and concepts covered in the </w:t>
-      </w:r>
-      <w:proofErr w:type="gramStart"/>
-      <w:r>
-        <w:t>preceding</w:t>
-      </w:r>
-      <w:proofErr w:type="gramEnd"/>
-      <w:r>
-        <w:t xml:space="preserve"> lectures</w:t>
+        <w:t xml:space="preserve"> exercises. These activities will draw on theory and concepts covered in the preceding lectures</w:t>
       </w:r>
       <w:r>
         <w:t xml:space="preserve">. Tutorial activities will also be graded weekly. The course will culminate in a group </w:t>
@@ -692,8 +684,6 @@
             <w:r>
               <w:t>Documentation and reporting with Markdown</w:t>
             </w:r>
-            <w:bookmarkStart w:id="0" w:name="_GoBack"/>
-            <w:bookmarkEnd w:id="0"/>
           </w:p>
         </w:tc>
       </w:tr>
@@ -2398,7 +2388,7 @@
     </w:p>
     <w:p>
       <w:r>
-        <w:t>Monday, October 30</w:t>
+        <w:t>Monday, October 2</w:t>
       </w:r>
     </w:p>
     <w:p>
@@ -2444,7 +2434,10 @@
     </w:p>
     <w:p>
       <w:r>
-        <w:t>Wednesday, November 1</w:t>
+        <w:t xml:space="preserve">Wednesday, </w:t>
+      </w:r>
+      <w:r>
+        <w:t>October 4</w:t>
       </w:r>
     </w:p>
     <w:p>
@@ -2493,7 +2486,16 @@
     </w:p>
     <w:p>
       <w:r>
-        <w:t>Friday, November 3 - TUTORIAL</w:t>
+        <w:t>Friday, Octo</w:t>
+      </w:r>
+      <w:r>
+        <w:t xml:space="preserve">ber </w:t>
+      </w:r>
+      <w:r>
+        <w:t>6</w:t>
+      </w:r>
+      <w:r>
+        <w:t>- TUTORIAL</w:t>
       </w:r>
     </w:p>
     <w:p>
@@ -2503,6 +2505,8 @@
       <w:r>
         <w:t>-Pre:  NA</w:t>
       </w:r>
+      <w:bookmarkStart w:id="0" w:name="_GoBack"/>
+      <w:bookmarkEnd w:id="0"/>
     </w:p>
     <w:p>
       <w:pPr>
@@ -4768,7 +4772,7 @@
 </file>
 
 <file path=customXml/itemProps1.xml><?xml version="1.0" encoding="utf-8"?>
-<ds:datastoreItem xmlns:ds="http://schemas.openxmlformats.org/officeDocument/2006/customXml" ds:itemID="{6C51123F-BEB8-984F-A6EA-E281FFAFB282}">
+<ds:datastoreItem xmlns:ds="http://schemas.openxmlformats.org/officeDocument/2006/customXml" ds:itemID="{334176CF-4EB3-B94D-805F-30C2A3D7B5EF}">
   <ds:schemaRefs>
     <ds:schemaRef ds:uri="http://schemas.openxmlformats.org/officeDocument/2006/bibliography"/>
   </ds:schemaRefs>

</xml_diff>